<commit_message>
Añadido control de usuarios para operaciones relacionadas con los monitores.
</commit_message>
<xml_diff>
--- a/Proyecto/Memoria.docx
+++ b/Proyecto/Memoria.docx
@@ -1131,8 +1131,6 @@
       <w:r>
         <w:t xml:space="preserve"> incluyendo el listado de ejercicios asociados a dicha tabla.</w:t>
       </w:r>
-      <w:bookmarkStart w:id="2" w:name="_GoBack"/>
-      <w:bookmarkEnd w:id="2"/>
     </w:p>
     <w:p>
       <w:pPr>
@@ -1207,11 +1205,11 @@
       <w:pPr>
         <w:pStyle w:val="Ttulo1"/>
       </w:pPr>
-      <w:bookmarkStart w:id="3" w:name="_Toc413235879"/>
+      <w:bookmarkStart w:id="2" w:name="_Toc413235879"/>
       <w:r>
         <w:t>Solución propuesta</w:t>
       </w:r>
-      <w:bookmarkEnd w:id="3"/>
+      <w:bookmarkEnd w:id="2"/>
     </w:p>
     <w:p>
       <w:r>
@@ -1255,11 +1253,11 @@
       <w:pPr>
         <w:pStyle w:val="Ttulo1"/>
       </w:pPr>
-      <w:bookmarkStart w:id="4" w:name="_Toc413235880"/>
+      <w:bookmarkStart w:id="3" w:name="_Toc413235880"/>
       <w:r>
         <w:t>Control de versiones</w:t>
       </w:r>
-      <w:bookmarkEnd w:id="4"/>
+      <w:bookmarkEnd w:id="3"/>
     </w:p>
     <w:p>
       <w:r>
@@ -1309,7 +1307,7 @@
       <w:pPr>
         <w:pStyle w:val="Ttulo1"/>
       </w:pPr>
-      <w:bookmarkStart w:id="5" w:name="_Toc413235881"/>
+      <w:bookmarkStart w:id="4" w:name="_Toc413235881"/>
       <w:r>
         <w:rPr>
           <w:noProof/>
@@ -1386,7 +1384,7 @@
         </w:rPr>
         <w:t>Diagrama E/R</w:t>
       </w:r>
-      <w:bookmarkEnd w:id="5"/>
+      <w:bookmarkEnd w:id="4"/>
       <w:r>
         <w:rPr>
           <w:b w:val="0"/>
@@ -1415,12 +1413,12 @@
       <w:pPr>
         <w:pStyle w:val="Ttulo1"/>
       </w:pPr>
-      <w:bookmarkStart w:id="6" w:name="_Toc413235882"/>
+      <w:bookmarkStart w:id="5" w:name="_Toc413235882"/>
       <w:r>
         <w:lastRenderedPageBreak/>
         <w:t>Modelo relacional</w:t>
       </w:r>
-      <w:bookmarkEnd w:id="6"/>
+      <w:bookmarkEnd w:id="5"/>
     </w:p>
     <w:p>
       <w:r>
@@ -1487,7 +1485,7 @@
       <w:pPr>
         <w:pStyle w:val="Ttulo1"/>
       </w:pPr>
-      <w:bookmarkStart w:id="7" w:name="_Toc413235883"/>
+      <w:bookmarkStart w:id="6" w:name="_Toc413235883"/>
       <w:r>
         <w:rPr>
           <w:noProof/>
@@ -1554,7 +1552,7 @@
       <w:r>
         <w:t>Diagrama de casos de uso</w:t>
       </w:r>
-      <w:bookmarkEnd w:id="7"/>
+      <w:bookmarkEnd w:id="6"/>
     </w:p>
     <w:p>
       <w:pPr>
@@ -1568,23 +1566,23 @@
       <w:pPr>
         <w:pStyle w:val="Ttulo1"/>
       </w:pPr>
-      <w:bookmarkStart w:id="8" w:name="_Toc413235884"/>
+      <w:bookmarkStart w:id="7" w:name="_Toc413235884"/>
       <w:r>
         <w:lastRenderedPageBreak/>
         <w:t>Diagrama de clases</w:t>
       </w:r>
-      <w:bookmarkEnd w:id="8"/>
+      <w:bookmarkEnd w:id="7"/>
     </w:p>
     <w:p>
       <w:pPr>
         <w:pStyle w:val="Ttulo2"/>
       </w:pPr>
-      <w:bookmarkStart w:id="9" w:name="_Toc413235885"/>
+      <w:bookmarkStart w:id="8" w:name="_Toc413235885"/>
       <w:proofErr w:type="spellStart"/>
       <w:r>
         <w:t>Pojos</w:t>
       </w:r>
-      <w:bookmarkEnd w:id="9"/>
+      <w:bookmarkEnd w:id="8"/>
       <w:proofErr w:type="spellEnd"/>
     </w:p>
     <w:p>
@@ -1724,12 +1722,12 @@
       <w:pPr>
         <w:pStyle w:val="Ttulo2"/>
       </w:pPr>
-      <w:bookmarkStart w:id="10" w:name="_Toc413235886"/>
+      <w:bookmarkStart w:id="9" w:name="_Toc413235886"/>
       <w:proofErr w:type="spellStart"/>
       <w:r>
         <w:t>HibernateUtil</w:t>
       </w:r>
-      <w:bookmarkEnd w:id="10"/>
+      <w:bookmarkEnd w:id="9"/>
       <w:proofErr w:type="spellEnd"/>
     </w:p>
     <w:p>
@@ -1802,12 +1800,12 @@
       <w:pPr>
         <w:pStyle w:val="Ttulo2"/>
       </w:pPr>
-      <w:bookmarkStart w:id="11" w:name="_Toc413235887"/>
+      <w:bookmarkStart w:id="10" w:name="_Toc413235887"/>
       <w:r>
         <w:lastRenderedPageBreak/>
         <w:t>DAO</w:t>
       </w:r>
-      <w:bookmarkEnd w:id="11"/>
+      <w:bookmarkEnd w:id="10"/>
     </w:p>
     <w:p>
       <w:pPr>
@@ -1877,7 +1875,7 @@
       <w:pPr>
         <w:pStyle w:val="Ttulo1"/>
       </w:pPr>
-      <w:bookmarkStart w:id="12" w:name="_Toc413235888"/>
+      <w:bookmarkStart w:id="11" w:name="_Toc413235888"/>
       <w:r>
         <w:lastRenderedPageBreak/>
         <w:t xml:space="preserve">Listado de peticiones al </w:t>
@@ -1886,8 +1884,13 @@
       <w:r>
         <w:t>webservice</w:t>
       </w:r>
-      <w:bookmarkEnd w:id="12"/>
+      <w:bookmarkEnd w:id="11"/>
       <w:proofErr w:type="spellEnd"/>
+    </w:p>
+    <w:p>
+      <w:r>
+        <w:t>NOTA: las operaciones marcadas con (*) requieren de privilegios.</w:t>
+      </w:r>
     </w:p>
     <w:tbl>
       <w:tblPr>
@@ -4011,12 +4014,12 @@
       <w:tr>
         <w:tc>
           <w:tcPr>
-            <w:cnfStyle w:val="001000000000" w:firstRow="0" w:lastRow="0" w:firstColumn="1" w:lastColumn="0" w:oddVBand="0" w:evenVBand="0" w:oddHBand="0" w:evenHBand="0" w:firstRowFirstColumn="0" w:firstRowLastColumn="0" w:lastRowFirstColumn="0" w:lastRowLastColumn="0"/>
             <w:tcW w:w="598" w:type="dxa"/>
             <w:shd w:val="clear" w:color="auto" w:fill="CAF278" w:themeFill="background2"/>
           </w:tcPr>
           <w:p>
             <w:pPr>
+              <w:cnfStyle w:val="001000000000" w:firstRow="0" w:lastRow="0" w:firstColumn="1" w:lastColumn="0" w:oddVBand="0" w:evenVBand="0" w:oddHBand="0" w:evenHBand="0" w:firstRowFirstColumn="0" w:firstRowLastColumn="0" w:lastRowFirstColumn="0" w:lastRowLastColumn="0"/>
               <w:rPr>
                 <w:sz w:val="18"/>
                 <w:szCs w:val="18"/>
@@ -4038,7 +4041,6 @@
           </w:tcPr>
           <w:p>
             <w:pPr>
-              <w:cnfStyle w:val="000000000000" w:firstRow="0" w:lastRow="0" w:firstColumn="0" w:lastColumn="0" w:oddVBand="0" w:evenVBand="0" w:oddHBand="0" w:evenHBand="0" w:firstRowFirstColumn="0" w:firstRowLastColumn="0" w:lastRowFirstColumn="0" w:lastRowLastColumn="0"/>
               <w:rPr>
                 <w:b/>
                 <w:sz w:val="18"/>
@@ -4052,6 +4054,13 @@
               </w:rPr>
               <w:t>GET</w:t>
             </w:r>
+            <w:r>
+              <w:rPr>
+                <w:sz w:val="18"/>
+                <w:szCs w:val="18"/>
+              </w:rPr>
+              <w:t>*</w:t>
+            </w:r>
           </w:p>
         </w:tc>
         <w:tc>
@@ -4061,7 +4070,6 @@
           </w:tcPr>
           <w:p>
             <w:pPr>
-              <w:cnfStyle w:val="000000000000" w:firstRow="0" w:lastRow="0" w:firstColumn="0" w:lastColumn="0" w:oddVBand="0" w:evenVBand="0" w:oddHBand="0" w:evenHBand="0" w:firstRowFirstColumn="0" w:firstRowLastColumn="0" w:lastRowFirstColumn="0" w:lastRowLastColumn="0"/>
               <w:rPr>
                 <w:b/>
                 <w:sz w:val="18"/>
@@ -4085,7 +4093,6 @@
           </w:tcPr>
           <w:p>
             <w:pPr>
-              <w:cnfStyle w:val="000000000000" w:firstRow="0" w:lastRow="0" w:firstColumn="0" w:lastColumn="0" w:oddVBand="0" w:evenVBand="0" w:oddHBand="0" w:evenHBand="0" w:firstRowFirstColumn="0" w:firstRowLastColumn="0" w:lastRowFirstColumn="0" w:lastRowLastColumn="0"/>
               <w:rPr>
                 <w:sz w:val="18"/>
                 <w:szCs w:val="18"/>
@@ -4116,7 +4123,6 @@
           </w:tcPr>
           <w:p>
             <w:pPr>
-              <w:cnfStyle w:val="000000000000" w:firstRow="0" w:lastRow="0" w:firstColumn="0" w:lastColumn="0" w:oddVBand="0" w:evenVBand="0" w:oddHBand="0" w:evenHBand="0" w:firstRowFirstColumn="0" w:firstRowLastColumn="0" w:lastRowFirstColumn="0" w:lastRowLastColumn="0"/>
               <w:rPr>
                 <w:sz w:val="18"/>
                 <w:szCs w:val="18"/>
@@ -4138,7 +4144,6 @@
           </w:tcPr>
           <w:p>
             <w:pPr>
-              <w:cnfStyle w:val="000000000000" w:firstRow="0" w:lastRow="0" w:firstColumn="0" w:lastColumn="0" w:oddVBand="0" w:evenVBand="0" w:oddHBand="0" w:evenHBand="0" w:firstRowFirstColumn="0" w:firstRowLastColumn="0" w:lastRowFirstColumn="0" w:lastRowLastColumn="0"/>
               <w:rPr>
                 <w:sz w:val="18"/>
                 <w:szCs w:val="18"/>
@@ -4153,7 +4158,6 @@
           </w:tcPr>
           <w:p>
             <w:pPr>
-              <w:cnfStyle w:val="000000000000" w:firstRow="0" w:lastRow="0" w:firstColumn="0" w:lastColumn="0" w:oddVBand="0" w:evenVBand="0" w:oddHBand="0" w:evenHBand="0" w:firstRowFirstColumn="0" w:firstRowLastColumn="0" w:lastRowFirstColumn="0" w:lastRowLastColumn="0"/>
               <w:rPr>
                 <w:sz w:val="18"/>
                 <w:szCs w:val="18"/>
@@ -4266,6 +4270,13 @@
               </w:rPr>
               <w:t>GET</w:t>
             </w:r>
+            <w:r>
+              <w:rPr>
+                <w:sz w:val="18"/>
+                <w:szCs w:val="18"/>
+              </w:rPr>
+              <w:t>*</w:t>
+            </w:r>
           </w:p>
         </w:tc>
         <w:tc>
@@ -5369,6 +5380,15 @@
               </w:rPr>
               <w:t>GET</w:t>
             </w:r>
+            <w:r>
+              <w:rPr>
+                <w:sz w:val="18"/>
+                <w:szCs w:val="18"/>
+              </w:rPr>
+              <w:t>*</w:t>
+            </w:r>
+            <w:bookmarkStart w:id="12" w:name="_GoBack"/>
+            <w:bookmarkEnd w:id="12"/>
           </w:p>
         </w:tc>
         <w:tc>
@@ -6495,6 +6515,7 @@
                 <w:sz w:val="18"/>
                 <w:szCs w:val="18"/>
               </w:rPr>
+              <w:lastRenderedPageBreak/>
               <w:t>OK</w:t>
             </w:r>
           </w:p>
@@ -6855,15 +6876,7 @@
                 <w:sz w:val="18"/>
                 <w:szCs w:val="18"/>
               </w:rPr>
-              <w:t xml:space="preserve">Borra la tabla de la BBDD correspondiente al id pasado por </w:t>
-            </w:r>
-            <w:r>
-              <w:rPr>
-                <w:sz w:val="18"/>
-                <w:szCs w:val="18"/>
-              </w:rPr>
-              <w:lastRenderedPageBreak/>
-              <w:t>parámetro</w:t>
+              <w:t>Borra la tabla de la BBDD correspondiente al id pasado por parámetro</w:t>
             </w:r>
           </w:p>
         </w:tc>
@@ -6946,7 +6959,6 @@
                 <w:sz w:val="18"/>
                 <w:szCs w:val="18"/>
               </w:rPr>
-              <w:lastRenderedPageBreak/>
               <w:t>OK</w:t>
             </w:r>
           </w:p>
@@ -7592,23 +7604,7 @@
             <w:sz w:val="20"/>
             <w:szCs w:val="20"/>
           </w:rPr>
-          <w:t>localhost:808</w:t>
-        </w:r>
-        <w:r>
-          <w:rPr>
-            <w:rStyle w:val="Hipervnculo"/>
-            <w:sz w:val="20"/>
-            <w:szCs w:val="20"/>
-          </w:rPr>
-          <w:t>0</w:t>
-        </w:r>
-        <w:r>
-          <w:rPr>
-            <w:rStyle w:val="Hipervnculo"/>
-            <w:sz w:val="20"/>
-            <w:szCs w:val="20"/>
-          </w:rPr>
-          <w:t>/</w:t>
+          <w:t>localhost:8080/</w:t>
         </w:r>
         <w:r>
           <w:rPr>
@@ -9551,7 +9547,7 @@
 </file>
 
 <file path=customXml/itemProps1.xml><?xml version="1.0" encoding="utf-8"?>
-<ds:datastoreItem xmlns:ds="http://schemas.openxmlformats.org/officeDocument/2006/customXml" ds:itemID="{799CA26F-2AB1-41F1-B70F-2DBD589EC617}">
+<ds:datastoreItem xmlns:ds="http://schemas.openxmlformats.org/officeDocument/2006/customXml" ds:itemID="{525EE38B-C074-42B8-B6A2-0D82D84CDAC8}">
   <ds:schemaRefs>
     <ds:schemaRef ds:uri="http://schemas.openxmlformats.org/officeDocument/2006/bibliography"/>
   </ds:schemaRefs>

</xml_diff>